<commit_message>
Initial for Nucleo32 F303, RAM usage
Gen doesnt work
Tightening of ram usegae
</commit_message>
<xml_diff>
--- a/Dokumentace.docx
+++ b/Dokumentace.docx
@@ -30,75 +30,109 @@
     </w:p>
     <w:p>
       <w:r>
-        <w:t>Úprava projektu</w:t>
-      </w:r>
-    </w:p>
-    <w:p>
-      <w:pPr>
-        <w:pStyle w:val="Odstavecseseznamem"/>
-        <w:numPr>
-          <w:ilvl w:val="0"/>
-          <w:numId w:val="1"/>
-        </w:numPr>
-      </w:pPr>
-      <w:r>
-        <w:t>Zkopírovat projekt s podobným MCU</w:t>
-      </w:r>
-    </w:p>
-    <w:p>
-      <w:pPr>
-        <w:pStyle w:val="Odstavecseseznamem"/>
-        <w:numPr>
-          <w:ilvl w:val="0"/>
-          <w:numId w:val="1"/>
-        </w:numPr>
-      </w:pPr>
-      <w:r>
-        <w:t>Přepsat názvy projektu a output složky (</w:t>
-      </w:r>
-      <w:proofErr w:type="spellStart"/>
-      <w:r>
-        <w:t>nejjednoduší</w:t>
-      </w:r>
-      <w:proofErr w:type="spellEnd"/>
-      <w:r>
-        <w:t xml:space="preserve"> textově přepsat přímo projektový *.</w:t>
-      </w:r>
-      <w:proofErr w:type="spellStart"/>
-      <w:r>
-        <w:t>uvprojx</w:t>
-      </w:r>
-      <w:proofErr w:type="spellEnd"/>
-      <w:r>
-        <w:t>)</w:t>
-      </w:r>
-    </w:p>
-    <w:p>
-      <w:pPr>
-        <w:pStyle w:val="Odstavecseseznamem"/>
-        <w:numPr>
-          <w:ilvl w:val="0"/>
-          <w:numId w:val="1"/>
-        </w:numPr>
-      </w:pPr>
-      <w:r>
-        <w:t>Zvolit v projektu správné hal knihovny</w:t>
-      </w:r>
-      <w:r>
-        <w:t xml:space="preserve">, </w:t>
-      </w:r>
-      <w:proofErr w:type="spellStart"/>
-      <w:r>
-        <w:t>startup</w:t>
-      </w:r>
-      <w:proofErr w:type="spellEnd"/>
-      <w:r>
-        <w:t xml:space="preserve"> a BSP</w:t>
+        <w:t>HAL knihovny</w:t>
+      </w:r>
+    </w:p>
+    <w:p>
+      <w:pPr>
+        <w:pStyle w:val="Odstavecseseznamem"/>
+        <w:numPr>
+          <w:ilvl w:val="0"/>
+          <w:numId w:val="2"/>
+        </w:numPr>
+      </w:pPr>
+      <w:r>
+        <w:t xml:space="preserve">Nakopírovat HAL knihovny do </w:t>
+      </w:r>
+      <w:proofErr w:type="spellStart"/>
+      <w:r>
+        <w:t>drivers</w:t>
+      </w:r>
+      <w:proofErr w:type="spellEnd"/>
+    </w:p>
+    <w:p>
+      <w:pPr>
+        <w:pStyle w:val="Odstavecseseznamem"/>
+        <w:numPr>
+          <w:ilvl w:val="0"/>
+          <w:numId w:val="2"/>
+        </w:numPr>
+      </w:pPr>
+      <w:r>
+        <w:t>Nakopírovat BSP do drivers</w:t>
       </w:r>
       <w:bookmarkStart w:id="0" w:name="_GoBack"/>
       <w:bookmarkEnd w:id="0"/>
     </w:p>
     <w:p>
+      <w:r>
+        <w:t>Úprava projektu</w:t>
+      </w:r>
+    </w:p>
+    <w:p>
+      <w:pPr>
+        <w:pStyle w:val="Odstavecseseznamem"/>
+        <w:numPr>
+          <w:ilvl w:val="0"/>
+          <w:numId w:val="1"/>
+        </w:numPr>
+      </w:pPr>
+      <w:r>
+        <w:t>Zkopírovat projekt s podobným MCU</w:t>
+      </w:r>
+    </w:p>
+    <w:p>
+      <w:pPr>
+        <w:pStyle w:val="Odstavecseseznamem"/>
+        <w:numPr>
+          <w:ilvl w:val="0"/>
+          <w:numId w:val="1"/>
+        </w:numPr>
+      </w:pPr>
+      <w:r>
+        <w:t>Přepsat názvy projektu a output složky (</w:t>
+      </w:r>
+      <w:proofErr w:type="spellStart"/>
+      <w:r>
+        <w:t>nejjednoduší</w:t>
+      </w:r>
+      <w:proofErr w:type="spellEnd"/>
+      <w:r>
+        <w:t xml:space="preserve"> textově přepsat přímo projektový *.</w:t>
+      </w:r>
+      <w:proofErr w:type="spellStart"/>
+      <w:r>
+        <w:t>uvprojx</w:t>
+      </w:r>
+      <w:proofErr w:type="spellEnd"/>
+      <w:r>
+        <w:t>)</w:t>
+      </w:r>
+    </w:p>
+    <w:p>
+      <w:pPr>
+        <w:pStyle w:val="Odstavecseseznamem"/>
+        <w:numPr>
+          <w:ilvl w:val="0"/>
+          <w:numId w:val="1"/>
+        </w:numPr>
+      </w:pPr>
+      <w:r>
+        <w:t>Zvolit v projektu správné hal knihovny</w:t>
+      </w:r>
+      <w:r>
+        <w:t xml:space="preserve">, </w:t>
+      </w:r>
+      <w:proofErr w:type="spellStart"/>
+      <w:r>
+        <w:t>startup</w:t>
+      </w:r>
+      <w:proofErr w:type="spellEnd"/>
+      <w:r>
+        <w:t xml:space="preserve"> a BSP</w:t>
+      </w:r>
+    </w:p>
+    <w:p>
       <w:pPr>
         <w:pStyle w:val="Odstavecseseznamem"/>
         <w:numPr>
@@ -275,6 +309,14 @@
         <w:t>circular</w:t>
       </w:r>
       <w:proofErr w:type="spellEnd"/>
+      <w:r>
+        <w:t xml:space="preserve">, priority </w:t>
+      </w:r>
+      <w:proofErr w:type="spellStart"/>
+      <w:r>
+        <w:t>high</w:t>
+      </w:r>
+      <w:proofErr w:type="spellEnd"/>
     </w:p>
     <w:p>
       <w:pPr>
@@ -336,6 +378,9 @@
       <w:proofErr w:type="spellEnd"/>
       <w:r>
         <w:t xml:space="preserve"> mode</w:t>
+      </w:r>
+      <w:r>
+        <w:t>, priority medium</w:t>
       </w:r>
     </w:p>
     <w:p>
@@ -666,8 +711,123 @@
       </w:rPr>
     </w:lvl>
   </w:abstractNum>
+  <w:abstractNum w:abstractNumId="1" w15:restartNumberingAfterBreak="0">
+    <w:nsid w:val="10140DA2"/>
+    <w:multiLevelType w:val="hybridMultilevel"/>
+    <w:tmpl w:val="5EDCA8E0"/>
+    <w:lvl w:ilvl="0" w:tplc="621AD636">
+      <w:numFmt w:val="bullet"/>
+      <w:lvlText w:val="-"/>
+      <w:lvlJc w:val="left"/>
+      <w:pPr>
+        <w:ind w:left="720" w:hanging="360"/>
+      </w:pPr>
+      <w:rPr>
+        <w:rFonts w:ascii="Calibri" w:eastAsiaTheme="minorHAnsi" w:hAnsi="Calibri" w:cstheme="minorBidi" w:hint="default"/>
+      </w:rPr>
+    </w:lvl>
+    <w:lvl w:ilvl="1" w:tplc="04050003" w:tentative="1">
+      <w:start w:val="1"/>
+      <w:numFmt w:val="bullet"/>
+      <w:lvlText w:val="o"/>
+      <w:lvlJc w:val="left"/>
+      <w:pPr>
+        <w:ind w:left="1440" w:hanging="360"/>
+      </w:pPr>
+      <w:rPr>
+        <w:rFonts w:ascii="Courier New" w:hAnsi="Courier New" w:cs="Courier New" w:hint="default"/>
+      </w:rPr>
+    </w:lvl>
+    <w:lvl w:ilvl="2" w:tplc="04050005" w:tentative="1">
+      <w:start w:val="1"/>
+      <w:numFmt w:val="bullet"/>
+      <w:lvlText w:val=""/>
+      <w:lvlJc w:val="left"/>
+      <w:pPr>
+        <w:ind w:left="2160" w:hanging="360"/>
+      </w:pPr>
+      <w:rPr>
+        <w:rFonts w:ascii="Wingdings" w:hAnsi="Wingdings" w:hint="default"/>
+      </w:rPr>
+    </w:lvl>
+    <w:lvl w:ilvl="3" w:tplc="04050001" w:tentative="1">
+      <w:start w:val="1"/>
+      <w:numFmt w:val="bullet"/>
+      <w:lvlText w:val=""/>
+      <w:lvlJc w:val="left"/>
+      <w:pPr>
+        <w:ind w:left="2880" w:hanging="360"/>
+      </w:pPr>
+      <w:rPr>
+        <w:rFonts w:ascii="Symbol" w:hAnsi="Symbol" w:hint="default"/>
+      </w:rPr>
+    </w:lvl>
+    <w:lvl w:ilvl="4" w:tplc="04050003" w:tentative="1">
+      <w:start w:val="1"/>
+      <w:numFmt w:val="bullet"/>
+      <w:lvlText w:val="o"/>
+      <w:lvlJc w:val="left"/>
+      <w:pPr>
+        <w:ind w:left="3600" w:hanging="360"/>
+      </w:pPr>
+      <w:rPr>
+        <w:rFonts w:ascii="Courier New" w:hAnsi="Courier New" w:cs="Courier New" w:hint="default"/>
+      </w:rPr>
+    </w:lvl>
+    <w:lvl w:ilvl="5" w:tplc="04050005" w:tentative="1">
+      <w:start w:val="1"/>
+      <w:numFmt w:val="bullet"/>
+      <w:lvlText w:val=""/>
+      <w:lvlJc w:val="left"/>
+      <w:pPr>
+        <w:ind w:left="4320" w:hanging="360"/>
+      </w:pPr>
+      <w:rPr>
+        <w:rFonts w:ascii="Wingdings" w:hAnsi="Wingdings" w:hint="default"/>
+      </w:rPr>
+    </w:lvl>
+    <w:lvl w:ilvl="6" w:tplc="04050001" w:tentative="1">
+      <w:start w:val="1"/>
+      <w:numFmt w:val="bullet"/>
+      <w:lvlText w:val=""/>
+      <w:lvlJc w:val="left"/>
+      <w:pPr>
+        <w:ind w:left="5040" w:hanging="360"/>
+      </w:pPr>
+      <w:rPr>
+        <w:rFonts w:ascii="Symbol" w:hAnsi="Symbol" w:hint="default"/>
+      </w:rPr>
+    </w:lvl>
+    <w:lvl w:ilvl="7" w:tplc="04050003" w:tentative="1">
+      <w:start w:val="1"/>
+      <w:numFmt w:val="bullet"/>
+      <w:lvlText w:val="o"/>
+      <w:lvlJc w:val="left"/>
+      <w:pPr>
+        <w:ind w:left="5760" w:hanging="360"/>
+      </w:pPr>
+      <w:rPr>
+        <w:rFonts w:ascii="Courier New" w:hAnsi="Courier New" w:cs="Courier New" w:hint="default"/>
+      </w:rPr>
+    </w:lvl>
+    <w:lvl w:ilvl="8" w:tplc="04050005" w:tentative="1">
+      <w:start w:val="1"/>
+      <w:numFmt w:val="bullet"/>
+      <w:lvlText w:val=""/>
+      <w:lvlJc w:val="left"/>
+      <w:pPr>
+        <w:ind w:left="6480" w:hanging="360"/>
+      </w:pPr>
+      <w:rPr>
+        <w:rFonts w:ascii="Wingdings" w:hAnsi="Wingdings" w:hint="default"/>
+      </w:rPr>
+    </w:lvl>
+  </w:abstractNum>
   <w:num w:numId="1">
     <w:abstractNumId w:val="0"/>
+  </w:num>
+  <w:num w:numId="2">
+    <w:abstractNumId w:val="1"/>
   </w:num>
 </w:numbering>
 </file>

</xml_diff>